<commit_message>
Update part 5,6,7 for the proposal
</commit_message>
<xml_diff>
--- a/Documents/proposal/Zookeeper - Proposal v1.1.2.docx
+++ b/Documents/proposal/Zookeeper - Proposal v1.1.2.docx
@@ -460,7 +460,6 @@
           <w:lang w:eastAsia="en-GB"/>
         </w:rPr>
       </w:pPr>
-      <w:proofErr w:type="spellStart"/>
       <w:r>
         <w:rPr>
           <w:rFonts w:eastAsia="Times New Roman" w:cs="Times New Roman"/>
@@ -468,17 +467,7 @@
           <w:szCs w:val="40"/>
           <w:lang w:eastAsia="en-GB"/>
         </w:rPr>
-        <w:t>Harmanpreet</w:t>
-      </w:r>
-      <w:proofErr w:type="spellEnd"/>
-      <w:r>
-        <w:rPr>
-          <w:rFonts w:eastAsia="Times New Roman" w:cs="Times New Roman"/>
-          <w:sz w:val="40"/>
-          <w:szCs w:val="40"/>
-          <w:lang w:eastAsia="en-GB"/>
-        </w:rPr>
-        <w:t xml:space="preserve"> Kaur</w:t>
+        <w:t>Harmanpreet Kaur</w:t>
       </w:r>
     </w:p>
     <w:p>
@@ -2820,21 +2809,12 @@
                 <w:lang w:eastAsia="en-GB"/>
               </w:rPr>
             </w:pPr>
-            <w:proofErr w:type="spellStart"/>
             <w:r>
               <w:rPr>
                 <w:rFonts w:eastAsia="Times New Roman" w:cs="Times New Roman"/>
                 <w:lang w:eastAsia="en-GB"/>
               </w:rPr>
-              <w:t>Harmanpreet</w:t>
-            </w:r>
-            <w:proofErr w:type="spellEnd"/>
-            <w:r>
-              <w:rPr>
-                <w:rFonts w:eastAsia="Times New Roman" w:cs="Times New Roman"/>
-                <w:lang w:eastAsia="en-GB"/>
-              </w:rPr>
-              <w:t xml:space="preserve"> Kaur</w:t>
+              <w:t>Harmanpreet Kaur</w:t>
             </w:r>
           </w:p>
           <w:p>
@@ -3204,16 +3184,8 @@
               <w:rPr>
                 <w:rFonts w:cs="Times New Roman"/>
               </w:rPr>
-              <w:t xml:space="preserve">Robyn </w:t>
-            </w:r>
-            <w:proofErr w:type="spellStart"/>
-            <w:r>
-              <w:rPr>
-                <w:rFonts w:cs="Times New Roman"/>
-              </w:rPr>
-              <w:t>Hulkin</w:t>
-            </w:r>
-            <w:proofErr w:type="spellEnd"/>
+              <w:t>Robyn Hulkin</w:t>
+            </w:r>
           </w:p>
         </w:tc>
       </w:tr>
@@ -3329,21 +3301,7 @@
               <w:rPr>
                 <w:rFonts w:cs="Times New Roman"/>
               </w:rPr>
-              <w:t xml:space="preserve">Exchange House, Level 3, 68 St Georges </w:t>
-            </w:r>
-            <w:proofErr w:type="spellStart"/>
-            <w:r>
-              <w:rPr>
-                <w:rFonts w:cs="Times New Roman"/>
-              </w:rPr>
-              <w:t>Tce</w:t>
-            </w:r>
-            <w:proofErr w:type="spellEnd"/>
-            <w:r>
-              <w:rPr>
-                <w:rFonts w:cs="Times New Roman"/>
-              </w:rPr>
-              <w:t>, Perth</w:t>
+              <w:t>Exchange House, Level 3, 68 St Georges Tce, Perth</w:t>
             </w:r>
           </w:p>
         </w:tc>
@@ -3419,19 +3377,11 @@
                 <w:rFonts w:cs="Times New Roman"/>
               </w:rPr>
             </w:pPr>
-            <w:proofErr w:type="spellStart"/>
-            <w:r>
-              <w:rPr>
-                <w:rFonts w:cs="Times New Roman"/>
-              </w:rPr>
-              <w:t>Jinho</w:t>
-            </w:r>
-            <w:proofErr w:type="spellEnd"/>
-            <w:r>
-              <w:rPr>
-                <w:rFonts w:cs="Times New Roman"/>
-              </w:rPr>
-              <w:t xml:space="preserve"> Jang</w:t>
+            <w:r>
+              <w:rPr>
+                <w:rFonts w:cs="Times New Roman"/>
+              </w:rPr>
+              <w:t>Jinho Jang</w:t>
             </w:r>
           </w:p>
         </w:tc>
@@ -3548,21 +3498,7 @@
               <w:rPr>
                 <w:rFonts w:cs="Times New Roman"/>
               </w:rPr>
-              <w:t xml:space="preserve">Exchange House, Level 3, 68 St Georges </w:t>
-            </w:r>
-            <w:proofErr w:type="spellStart"/>
-            <w:r>
-              <w:rPr>
-                <w:rFonts w:cs="Times New Roman"/>
-              </w:rPr>
-              <w:t>Tce</w:t>
-            </w:r>
-            <w:proofErr w:type="spellEnd"/>
-            <w:r>
-              <w:rPr>
-                <w:rFonts w:cs="Times New Roman"/>
-              </w:rPr>
-              <w:t>, Perth</w:t>
+              <w:t>Exchange House, Level 3, 68 St Georges Tce, Perth</w:t>
             </w:r>
           </w:p>
         </w:tc>
@@ -4721,7 +4657,6 @@
         </w:rPr>
       </w:pPr>
       <w:bookmarkStart w:id="7" w:name="_Toc47827737"/>
-      <w:proofErr w:type="spellStart"/>
       <w:r>
         <w:rPr>
           <w:rFonts w:ascii="Times New Roman" w:hAnsi="Times New Roman" w:cs="Times New Roman"/>
@@ -4729,7 +4664,6 @@
         <w:t>Zoodata</w:t>
       </w:r>
       <w:bookmarkEnd w:id="7"/>
-      <w:proofErr w:type="spellEnd"/>
     </w:p>
     <w:p>
       <w:pPr>
@@ -4738,7 +4672,6 @@
           <w:rFonts w:cs="Times New Roman"/>
         </w:rPr>
       </w:pPr>
-      <w:proofErr w:type="spellStart"/>
       <w:r>
         <w:rPr>
           <w:rFonts w:cs="Times New Roman"/>
@@ -4747,7 +4680,6 @@
         </w:rPr>
         <w:t>Zoodata</w:t>
       </w:r>
-      <w:proofErr w:type="spellEnd"/>
       <w:r>
         <w:rPr>
           <w:rFonts w:cs="Times New Roman"/>
@@ -4764,16 +4696,8 @@
         <w:rPr>
           <w:rFonts w:cs="Times New Roman"/>
         </w:rPr>
-        <w:t xml:space="preserve"> </w:t>
+        <w:t xml:space="preserve"> Zoodata</w:t>
       </w:r>
-      <w:proofErr w:type="spellStart"/>
-      <w:r>
-        <w:rPr>
-          <w:rFonts w:cs="Times New Roman"/>
-        </w:rPr>
-        <w:t>Zoodata</w:t>
-      </w:r>
-      <w:proofErr w:type="spellEnd"/>
       <w:r>
         <w:rPr>
           <w:rFonts w:cs="Times New Roman"/>
@@ -4909,25 +4833,12 @@
     </w:p>
     <w:p>
       <w:r>
-        <w:t xml:space="preserve">[ More detail about the current Zookeeper </w:t>
+        <w:t>[ More detail about the current Zookeeper system ]</w:t>
       </w:r>
-      <w:proofErr w:type="gramStart"/>
-      <w:r>
-        <w:t>system ]</w:t>
-      </w:r>
-      <w:proofErr w:type="gramEnd"/>
     </w:p>
     <w:p>
       <w:r>
-        <w:t xml:space="preserve">[ Add a diagram of Zookeeper </w:t>
-      </w:r>
-      <w:proofErr w:type="gramStart"/>
-      <w:r>
-        <w:t>system ]</w:t>
-      </w:r>
-      <w:proofErr w:type="gramEnd"/>
-      <w:r>
-        <w:t xml:space="preserve"> </w:t>
+        <w:t xml:space="preserve">[ Add a diagram of Zookeeper system ] </w:t>
       </w:r>
     </w:p>
     <w:p/>
@@ -5111,11 +5022,57 @@
       <w:bookmarkEnd w:id="10"/>
     </w:p>
     <w:p>
-      <w:proofErr w:type="spellStart"/>
       <w:r>
-        <w:t>sadasjhdaksjdh</w:t>
+        <w:t>The aim of the project is t</w:t>
       </w:r>
-      <w:proofErr w:type="spellEnd"/>
+      <w:r>
+        <w:t>o create a website system that allow users to</w:t>
+      </w:r>
+      <w:r>
+        <w:t xml:space="preserve"> manage the tasks by creating, updating and deleting task</w:t>
+      </w:r>
+      <w:r>
+        <w:t xml:space="preserve">s </w:t>
+      </w:r>
+      <w:r>
+        <w:t xml:space="preserve">and to </w:t>
+      </w:r>
+      <w:r>
+        <w:rPr>
+          <w:rFonts w:cs="Times New Roman"/>
+        </w:rPr>
+        <w:t xml:space="preserve">replace the </w:t>
+      </w:r>
+      <w:r>
+        <w:rPr>
+          <w:rFonts w:cs="Times New Roman"/>
+        </w:rPr>
+        <w:t xml:space="preserve">existing </w:t>
+      </w:r>
+      <w:r>
+        <w:rPr>
+          <w:rFonts w:cs="Times New Roman"/>
+        </w:rPr>
+        <w:t>timesheet system</w:t>
+      </w:r>
+      <w:r>
+        <w:rPr>
+          <w:rFonts w:cs="Times New Roman"/>
+        </w:rPr>
+        <w:t xml:space="preserve"> called Time Tracker</w:t>
+      </w:r>
+      <w:r>
+        <w:rPr>
+          <w:rFonts w:cs="Times New Roman"/>
+        </w:rPr>
+        <w:t xml:space="preserve"> which as still utilized by the client</w:t>
+      </w:r>
+      <w:r>
+        <w:rPr>
+          <w:rFonts w:cs="Times New Roman"/>
+        </w:rPr>
+        <w:t>.</w:t>
+      </w:r>
     </w:p>
     <w:p>
       <w:pPr>
@@ -5126,86 +5083,153 @@
         <w:t>Objectives of the project</w:t>
       </w:r>
       <w:bookmarkEnd w:id="11"/>
+      <w:r>
+        <w:t xml:space="preserve"> (Need to be improved</w:t>
+      </w:r>
+      <w:bookmarkStart w:id="12" w:name="_GoBack"/>
+      <w:bookmarkEnd w:id="12"/>
+      <w:r>
+        <w:t>)</w:t>
+      </w:r>
     </w:p>
     <w:p>
-      <w:proofErr w:type="spellStart"/>
       <w:r>
-        <w:t>asdasd</w:t>
+        <w:t>The objectives of the project will be to:</w:t>
       </w:r>
-      <w:proofErr w:type="spellEnd"/>
     </w:p>
     <w:p>
       <w:pPr>
+        <w:ind w:left="284"/>
+      </w:pPr>
+      <w:r>
+        <w:t xml:space="preserve">- </w:t>
+      </w:r>
+      <w:r>
+        <w:t xml:space="preserve">Develop a </w:t>
+      </w:r>
+      <w:r>
+        <w:t>website application using C#, Blazor, EntityFramework, mySQL</w:t>
+      </w:r>
+      <w:r>
+        <w:t>; and to</w:t>
+      </w:r>
+    </w:p>
+    <w:p>
+      <w:pPr>
+        <w:ind w:left="284"/>
+      </w:pPr>
+      <w:r>
+        <w:t>- Manage timesheet through; and to</w:t>
+      </w:r>
+    </w:p>
+    <w:p>
+      <w:pPr>
         <w:pStyle w:val="TNR-1"/>
       </w:pPr>
-      <w:bookmarkStart w:id="12" w:name="_Toc48040745"/>
+      <w:bookmarkStart w:id="13" w:name="_Toc48040745"/>
       <w:r>
         <w:t>Background of the study</w:t>
       </w:r>
-      <w:bookmarkEnd w:id="12"/>
+      <w:bookmarkEnd w:id="13"/>
+      <w:r>
+        <w:t xml:space="preserve"> (Still need to be paraphrased and cited)</w:t>
+      </w:r>
     </w:p>
     <w:p>
-      <w:proofErr w:type="spellStart"/>
       <w:r>
-        <w:t>asdasdas</w:t>
+        <w:t>Before companies begin using timesheets, time periods are defined in the system. Most have a self-service module for employees to enter their time after supervisors set up parameters. These may include the work week, shift hours and overtime categories. Once these parameters are set, each employee receives login information.</w:t>
       </w:r>
-      <w:proofErr w:type="spellEnd"/>
     </w:p>
     <w:p>
+      <w:r>
+        <w:t>Timesheets are a way to avoid illegal or lost information connected to these positions. Even when contractors work seasonally or at multiple locations, one centralized time tracking module can help to secure accurate payroll data.</w:t>
+      </w:r>
+    </w:p>
+    <w:p>
+      <w:r>
+        <w:t xml:space="preserve">Tracking time accurately, whether for regular employees, mobile workers or contractors, helps to reduce payroll costs. Employers have a more efficient system for each category of workers. They have a visual representation of what it takes to have a productive </w:t>
+      </w:r>
+      <w:r>
+        <w:t>labour</w:t>
+      </w:r>
+      <w:r>
+        <w:t xml:space="preserve"> force.</w:t>
+      </w:r>
+    </w:p>
+    <w:p/>
+    <w:p>
       <w:pPr>
         <w:pStyle w:val="TNR-1"/>
       </w:pPr>
-      <w:bookmarkStart w:id="13" w:name="_Toc48040746"/>
+      <w:bookmarkStart w:id="14" w:name="_Toc48040746"/>
       <w:r>
+        <w:lastRenderedPageBreak/>
         <w:t>Review of literature</w:t>
       </w:r>
-      <w:bookmarkEnd w:id="13"/>
+      <w:bookmarkEnd w:id="14"/>
+      <w:r>
+        <w:t xml:space="preserve"> (Harry’s)</w:t>
+      </w:r>
     </w:p>
     <w:p>
-      <w:proofErr w:type="spellStart"/>
       <w:r>
-        <w:t>asdasjhdkajs</w:t>
+        <w:t>- Module 2 &amp; 3 will explain more about this. Please have a look.</w:t>
       </w:r>
-      <w:proofErr w:type="spellEnd"/>
     </w:p>
     <w:p>
       <w:pPr>
         <w:pStyle w:val="TNR-1"/>
       </w:pPr>
-      <w:bookmarkStart w:id="14" w:name="_Toc48040747"/>
+      <w:bookmarkStart w:id="15" w:name="_Toc48040747"/>
       <w:r>
-        <w:t>Project Approach</w:t>
+        <w:t xml:space="preserve">Project </w:t>
       </w:r>
-      <w:bookmarkEnd w:id="14"/>
+      <w:bookmarkEnd w:id="15"/>
+      <w:r>
+        <w:t>schedule</w:t>
+      </w:r>
+      <w:r>
+        <w:t xml:space="preserve"> (Viet’s)</w:t>
+      </w:r>
     </w:p>
     <w:p>
-      <w:proofErr w:type="spellStart"/>
       <w:r>
-        <w:t>alksdjaskjldhasd</w:t>
+        <w:t>- Implement GANNT CHART here</w:t>
       </w:r>
-      <w:proofErr w:type="spellEnd"/>
     </w:p>
     <w:p>
       <w:pPr>
         <w:pStyle w:val="TNR-1"/>
       </w:pPr>
-      <w:bookmarkStart w:id="15" w:name="_Toc48040748"/>
+      <w:r>
+        <w:t>Proposed methodology</w:t>
+      </w:r>
+      <w:r>
+        <w:t xml:space="preserve"> (Phuc’s)</w:t>
+      </w:r>
+    </w:p>
+    <w:p>
+      <w:r>
+        <w:t>- Explain the step need to do</w:t>
+      </w:r>
+    </w:p>
+    <w:p>
+      <w:pPr>
+        <w:pStyle w:val="TNR-1"/>
+      </w:pPr>
+      <w:bookmarkStart w:id="16" w:name="_Toc48040748"/>
       <w:r>
         <w:t>Expected outcomes</w:t>
       </w:r>
-      <w:bookmarkEnd w:id="15"/>
+      <w:bookmarkEnd w:id="16"/>
+      <w:r>
+        <w:t xml:space="preserve"> (Harry’s)</w:t>
+      </w:r>
     </w:p>
     <w:p>
-      <w:proofErr w:type="spellStart"/>
       <w:r>
-        <w:t>alksdjalskdjalsd</w:t>
+        <w:t xml:space="preserve">- What we expect to achieve </w:t>
       </w:r>
-      <w:proofErr w:type="spellEnd"/>
-    </w:p>
-    <w:p>
-      <w:pPr>
-        <w:pStyle w:val="TNR-2"/>
-      </w:pPr>
     </w:p>
     <w:p>
       <w:pPr>
@@ -5216,20 +5240,16 @@
           <w:szCs w:val="32"/>
         </w:rPr>
       </w:pPr>
-      <w:bookmarkStart w:id="16" w:name="_Toc47827748"/>
-      <w:r>
-        <w:br w:type="page"/>
-      </w:r>
+      <w:bookmarkStart w:id="17" w:name="_Toc47827748"/>
     </w:p>
     <w:p>
       <w:pPr>
         <w:pStyle w:val="TNR-1"/>
       </w:pPr>
       <w:r>
-        <w:lastRenderedPageBreak/>
         <w:t>Skill and knowledge involved</w:t>
       </w:r>
-      <w:bookmarkEnd w:id="16"/>
+      <w:bookmarkEnd w:id="17"/>
     </w:p>
     <w:tbl>
       <w:tblPr>
@@ -5679,6 +5699,7 @@
               <w:rPr>
                 <w:rFonts w:cs="Times New Roman"/>
               </w:rPr>
+              <w:lastRenderedPageBreak/>
               <w:t>Problem solving</w:t>
             </w:r>
           </w:p>
@@ -5840,17 +5861,8 @@
                 <w:rFonts w:cs="Times New Roman"/>
                 <w:bCs/>
               </w:rPr>
-              <w:t xml:space="preserve">HTML, CSS and </w:t>
-            </w:r>
-            <w:proofErr w:type="spellStart"/>
-            <w:r>
-              <w:rPr>
-                <w:rFonts w:cs="Times New Roman"/>
-                <w:bCs/>
-              </w:rPr>
-              <w:t>Javascript</w:t>
-            </w:r>
-            <w:proofErr w:type="spellEnd"/>
+              <w:t>HTML, CSS and Javascript</w:t>
+            </w:r>
           </w:p>
           <w:p>
             <w:pPr>
@@ -5942,13 +5954,10 @@
       <w:pPr>
         <w:pStyle w:val="TNR-1"/>
       </w:pPr>
-      <w:bookmarkStart w:id="17" w:name="_Toc47827749"/>
+      <w:bookmarkStart w:id="18" w:name="_Toc47827749"/>
       <w:r>
-        <w:lastRenderedPageBreak/>
         <w:t>Cost</w:t>
       </w:r>
-      <w:bookmarkStart w:id="18" w:name="_GoBack"/>
-      <w:bookmarkEnd w:id="17"/>
       <w:bookmarkEnd w:id="18"/>
     </w:p>
     <w:p>
@@ -6180,15 +6189,7 @@
           </w:tcPr>
           <w:p>
             <w:r>
-              <w:t xml:space="preserve">Hypertext </w:t>
-            </w:r>
-            <w:proofErr w:type="spellStart"/>
-            <w:r>
-              <w:t>Markup</w:t>
-            </w:r>
-            <w:proofErr w:type="spellEnd"/>
-            <w:r>
-              <w:t xml:space="preserve"> Language</w:t>
+              <w:t>Hypertext Markup Language</w:t>
             </w:r>
           </w:p>
         </w:tc>
@@ -6246,11 +6247,9 @@
             <w:vAlign w:val="center"/>
           </w:tcPr>
           <w:p>
-            <w:proofErr w:type="spellStart"/>
             <w:r>
               <w:t>Javascript</w:t>
             </w:r>
-            <w:proofErr w:type="spellEnd"/>
           </w:p>
         </w:tc>
         <w:tc>
@@ -10077,6 +10076,7 @@
     <w:rsid w:val="00861F6D"/>
     <w:rsid w:val="00A0672A"/>
     <w:rsid w:val="00A33BBF"/>
+    <w:rsid w:val="00B46A9C"/>
     <w:rsid w:val="00B615F6"/>
     <w:rsid w:val="00CA0FFD"/>
     <w:rsid w:val="00CD4D30"/>
@@ -10853,7 +10853,7 @@
 </file>
 
 <file path=customXml/itemProps1.xml><?xml version="1.0" encoding="utf-8"?>
-<ds:datastoreItem xmlns:ds="http://schemas.openxmlformats.org/officeDocument/2006/customXml" ds:itemID="{BCAC49F0-FF5B-4D2B-A3C1-FEF667F5B80B}">
+<ds:datastoreItem xmlns:ds="http://schemas.openxmlformats.org/officeDocument/2006/customXml" ds:itemID="{710ABCC6-CE3E-47DE-AA19-C1E6ADFC1A6F}">
   <ds:schemaRefs>
     <ds:schemaRef ds:uri="http://schemas.openxmlformats.org/officeDocument/2006/bibliography"/>
   </ds:schemaRefs>

</xml_diff>

<commit_message>
Update document revision track
</commit_message>
<xml_diff>
--- a/Documents/proposal/Zookeeper - Proposal v1.1.2.docx
+++ b/Documents/proposal/Zookeeper - Proposal v1.1.2.docx
@@ -1,6 +1,6 @@
 
 <file path=word/document.xml><?xml version="1.0" encoding="utf-8"?>
-<w:document xmlns:wpc="http://schemas.microsoft.com/office/word/2010/wordprocessingCanvas" xmlns:cx="http://schemas.microsoft.com/office/drawing/2014/chartex" xmlns:cx1="http://schemas.microsoft.com/office/drawing/2015/9/8/chartex" xmlns:cx2="http://schemas.microsoft.com/office/drawing/2015/10/21/chartex" xmlns:cx3="http://schemas.microsoft.com/office/drawing/2016/5/9/chartex" xmlns:cx4="http://schemas.microsoft.com/office/drawing/2016/5/10/chartex" xmlns:cx5="http://schemas.microsoft.com/office/drawing/2016/5/11/chartex" xmlns:cx6="http://schemas.microsoft.com/office/drawing/2016/5/12/chartex" xmlns:cx7="http://schemas.microsoft.com/office/drawing/2016/5/13/chartex" xmlns:cx8="http://schemas.microsoft.com/office/drawing/2016/5/14/chartex" xmlns:mc="http://schemas.openxmlformats.org/markup-compatibility/2006" xmlns:aink="http://schemas.microsoft.com/office/drawing/2016/ink" xmlns:am3d="http://schemas.microsoft.com/office/drawing/2017/model3d" xmlns:o="urn:schemas-microsoft-com:office:office" xmlns:r="http://schemas.openxmlformats.org/officeDocument/2006/relationships" xmlns:m="http://schemas.openxmlformats.org/officeDocument/2006/math" xmlns:v="urn:schemas-microsoft-com:vml" xmlns:wp14="http://schemas.microsoft.com/office/word/2010/wordprocessingDrawing" xmlns:wp="http://schemas.openxmlformats.org/drawingml/2006/wordprocessingDrawing" xmlns:w10="urn:schemas-microsoft-com:office:word" xmlns:w="http://schemas.openxmlformats.org/wordprocessingml/2006/main" xmlns:w14="http://schemas.microsoft.com/office/word/2010/wordml" xmlns:w15="http://schemas.microsoft.com/office/word/2012/wordml" xmlns:w16cid="http://schemas.microsoft.com/office/word/2016/wordml/cid" xmlns:w16se="http://schemas.microsoft.com/office/word/2015/wordml/symex" xmlns:wpg="http://schemas.microsoft.com/office/word/2010/wordprocessingGroup" xmlns:wpi="http://schemas.microsoft.com/office/word/2010/wordprocessingInk" xmlns:wne="http://schemas.microsoft.com/office/word/2006/wordml" xmlns:wps="http://schemas.microsoft.com/office/word/2010/wordprocessingShape" mc:Ignorable="w14 w15 w16se w16cid wp14">
+<w:document xmlns:wpc="http://schemas.microsoft.com/office/word/2010/wordprocessingCanvas" xmlns:cx="http://schemas.microsoft.com/office/drawing/2014/chartex" xmlns:cx1="http://schemas.microsoft.com/office/drawing/2015/9/8/chartex" xmlns:cx2="http://schemas.microsoft.com/office/drawing/2015/10/21/chartex" xmlns:cx3="http://schemas.microsoft.com/office/drawing/2016/5/9/chartex" xmlns:cx4="http://schemas.microsoft.com/office/drawing/2016/5/10/chartex" xmlns:cx5="http://schemas.microsoft.com/office/drawing/2016/5/11/chartex" xmlns:cx6="http://schemas.microsoft.com/office/drawing/2016/5/12/chartex" xmlns:cx7="http://schemas.microsoft.com/office/drawing/2016/5/13/chartex" xmlns:cx8="http://schemas.microsoft.com/office/drawing/2016/5/14/chartex" xmlns:mc="http://schemas.openxmlformats.org/markup-compatibility/2006" xmlns:aink="http://schemas.microsoft.com/office/drawing/2016/ink" xmlns:am3d="http://schemas.microsoft.com/office/drawing/2017/model3d" xmlns:o="urn:schemas-microsoft-com:office:office" xmlns:r="http://schemas.openxmlformats.org/officeDocument/2006/relationships" xmlns:m="http://schemas.openxmlformats.org/officeDocument/2006/math" xmlns:v="urn:schemas-microsoft-com:vml" xmlns:wp14="http://schemas.microsoft.com/office/word/2010/wordprocessingDrawing" xmlns:wp="http://schemas.openxmlformats.org/drawingml/2006/wordprocessingDrawing" xmlns:w10="urn:schemas-microsoft-com:office:word" xmlns:w="http://schemas.openxmlformats.org/wordprocessingml/2006/main" xmlns:w14="http://schemas.microsoft.com/office/word/2010/wordml" xmlns:w15="http://schemas.microsoft.com/office/word/2012/wordml" xmlns:w16cex="http://schemas.microsoft.com/office/word/2018/wordml/cex" xmlns:w16cid="http://schemas.microsoft.com/office/word/2016/wordml/cid" xmlns:w16="http://schemas.microsoft.com/office/word/2018/wordml" xmlns:w16se="http://schemas.microsoft.com/office/word/2015/wordml/symex" xmlns:wpg="http://schemas.microsoft.com/office/word/2010/wordprocessingGroup" xmlns:wpi="http://schemas.microsoft.com/office/word/2010/wordprocessingInk" xmlns:wne="http://schemas.microsoft.com/office/word/2006/wordml" xmlns:wps="http://schemas.microsoft.com/office/word/2010/wordprocessingShape" mc:Ignorable="w14 w15 w16se w16cid w16 w16cex wp14">
   <w:body>
     <w:p>
       <w:pPr>
@@ -460,7 +460,6 @@
           <w:lang w:eastAsia="en-GB"/>
         </w:rPr>
       </w:pPr>
-      <w:proofErr w:type="spellStart"/>
       <w:r>
         <w:rPr>
           <w:rFonts w:eastAsia="Times New Roman" w:cs="Times New Roman"/>
@@ -468,17 +467,7 @@
           <w:szCs w:val="40"/>
           <w:lang w:eastAsia="en-GB"/>
         </w:rPr>
-        <w:t>Harmanpreet</w:t>
-      </w:r>
-      <w:proofErr w:type="spellEnd"/>
-      <w:r>
-        <w:rPr>
-          <w:rFonts w:eastAsia="Times New Roman" w:cs="Times New Roman"/>
-          <w:sz w:val="40"/>
-          <w:szCs w:val="40"/>
-          <w:lang w:eastAsia="en-GB"/>
-        </w:rPr>
-        <w:t xml:space="preserve"> Kaur</w:t>
+        <w:t>Harmanpreet Kaur</w:t>
       </w:r>
     </w:p>
     <w:p>
@@ -2820,21 +2809,12 @@
                 <w:lang w:eastAsia="en-GB"/>
               </w:rPr>
             </w:pPr>
-            <w:proofErr w:type="spellStart"/>
             <w:r>
               <w:rPr>
                 <w:rFonts w:eastAsia="Times New Roman" w:cs="Times New Roman"/>
                 <w:lang w:eastAsia="en-GB"/>
               </w:rPr>
-              <w:t>Harmanpreet</w:t>
-            </w:r>
-            <w:proofErr w:type="spellEnd"/>
-            <w:r>
-              <w:rPr>
-                <w:rFonts w:eastAsia="Times New Roman" w:cs="Times New Roman"/>
-                <w:lang w:eastAsia="en-GB"/>
-              </w:rPr>
-              <w:t xml:space="preserve"> Kaur</w:t>
+              <w:t>Harmanpreet Kaur</w:t>
             </w:r>
           </w:p>
           <w:p>
@@ -3210,16 +3190,8 @@
               <w:rPr>
                 <w:rFonts w:cs="Times New Roman"/>
               </w:rPr>
-              <w:t xml:space="preserve">Robyn </w:t>
-            </w:r>
-            <w:proofErr w:type="spellStart"/>
-            <w:r>
-              <w:rPr>
-                <w:rFonts w:cs="Times New Roman"/>
-              </w:rPr>
-              <w:t>Hulkin</w:t>
-            </w:r>
-            <w:proofErr w:type="spellEnd"/>
+              <w:t>Robyn Hulkin</w:t>
+            </w:r>
           </w:p>
         </w:tc>
       </w:tr>
@@ -3335,21 +3307,7 @@
               <w:rPr>
                 <w:rFonts w:cs="Times New Roman"/>
               </w:rPr>
-              <w:t xml:space="preserve">Exchange House, Level 3, 68 St Georges </w:t>
-            </w:r>
-            <w:proofErr w:type="spellStart"/>
-            <w:r>
-              <w:rPr>
-                <w:rFonts w:cs="Times New Roman"/>
-              </w:rPr>
-              <w:t>Tce</w:t>
-            </w:r>
-            <w:proofErr w:type="spellEnd"/>
-            <w:r>
-              <w:rPr>
-                <w:rFonts w:cs="Times New Roman"/>
-              </w:rPr>
-              <w:t>, Perth</w:t>
+              <w:t>Exchange House, Level 3, 68 St Georges Tce, Perth</w:t>
             </w:r>
           </w:p>
         </w:tc>
@@ -3425,19 +3383,11 @@
                 <w:rFonts w:cs="Times New Roman"/>
               </w:rPr>
             </w:pPr>
-            <w:proofErr w:type="spellStart"/>
-            <w:r>
-              <w:rPr>
-                <w:rFonts w:cs="Times New Roman"/>
-              </w:rPr>
-              <w:t>Jinho</w:t>
-            </w:r>
-            <w:proofErr w:type="spellEnd"/>
-            <w:r>
-              <w:rPr>
-                <w:rFonts w:cs="Times New Roman"/>
-              </w:rPr>
-              <w:t xml:space="preserve"> Jang</w:t>
+            <w:r>
+              <w:rPr>
+                <w:rFonts w:cs="Times New Roman"/>
+              </w:rPr>
+              <w:t>Jinho Jang</w:t>
             </w:r>
           </w:p>
         </w:tc>
@@ -3554,21 +3504,7 @@
               <w:rPr>
                 <w:rFonts w:cs="Times New Roman"/>
               </w:rPr>
-              <w:t xml:space="preserve">Exchange House, Level 3, 68 St Georges </w:t>
-            </w:r>
-            <w:proofErr w:type="spellStart"/>
-            <w:r>
-              <w:rPr>
-                <w:rFonts w:cs="Times New Roman"/>
-              </w:rPr>
-              <w:t>Tce</w:t>
-            </w:r>
-            <w:proofErr w:type="spellEnd"/>
-            <w:r>
-              <w:rPr>
-                <w:rFonts w:cs="Times New Roman"/>
-              </w:rPr>
-              <w:t>, Perth</w:t>
+              <w:t>Exchange House, Level 3, 68 St Georges Tce, Perth</w:t>
             </w:r>
           </w:p>
         </w:tc>
@@ -4577,6 +4513,12 @@
                 <w:rFonts w:cs="Times New Roman"/>
               </w:rPr>
             </w:pPr>
+            <w:r>
+              <w:rPr>
+                <w:rFonts w:cs="Times New Roman"/>
+              </w:rPr>
+              <w:t>1.2.0</w:t>
+            </w:r>
           </w:p>
         </w:tc>
         <w:tc>
@@ -4591,6 +4533,12 @@
                 <w:rFonts w:cs="Times New Roman"/>
               </w:rPr>
             </w:pPr>
+            <w:r>
+              <w:rPr>
+                <w:rFonts w:cs="Times New Roman"/>
+              </w:rPr>
+              <w:t>11/8/2020</w:t>
+            </w:r>
           </w:p>
         </w:tc>
         <w:tc>
@@ -4607,6 +4555,12 @@
                 <w:rFonts w:cs="Times New Roman"/>
               </w:rPr>
             </w:pPr>
+            <w:r>
+              <w:rPr>
+                <w:rFonts w:cs="Times New Roman"/>
+              </w:rPr>
+              <w:t>Update subheadings</w:t>
+            </w:r>
           </w:p>
         </w:tc>
         <w:tc>
@@ -4621,6 +4575,12 @@
                 <w:rFonts w:cs="Times New Roman"/>
               </w:rPr>
             </w:pPr>
+            <w:r>
+              <w:rPr>
+                <w:rFonts w:cs="Times New Roman"/>
+              </w:rPr>
+              <w:t>Nathan</w:t>
+            </w:r>
           </w:p>
         </w:tc>
       </w:tr>
@@ -4637,6 +4597,12 @@
                 <w:rFonts w:cs="Times New Roman"/>
               </w:rPr>
             </w:pPr>
+            <w:r>
+              <w:rPr>
+                <w:rFonts w:cs="Times New Roman"/>
+              </w:rPr>
+              <w:t>1.2.1</w:t>
+            </w:r>
           </w:p>
         </w:tc>
         <w:tc>
@@ -4651,6 +4617,12 @@
                 <w:rFonts w:cs="Times New Roman"/>
               </w:rPr>
             </w:pPr>
+            <w:r>
+              <w:rPr>
+                <w:rFonts w:cs="Times New Roman"/>
+              </w:rPr>
+              <w:t>11/8/2020</w:t>
+            </w:r>
           </w:p>
         </w:tc>
         <w:tc>
@@ -4667,6 +4639,12 @@
                 <w:rFonts w:cs="Times New Roman"/>
               </w:rPr>
             </w:pPr>
+            <w:r>
+              <w:rPr>
+                <w:rFonts w:cs="Times New Roman"/>
+              </w:rPr>
+              <w:t>Added aims, objectives and background of study</w:t>
+            </w:r>
           </w:p>
         </w:tc>
         <w:tc>
@@ -4681,6 +4659,12 @@
                 <w:rFonts w:cs="Times New Roman"/>
               </w:rPr>
             </w:pPr>
+            <w:r>
+              <w:rPr>
+                <w:rFonts w:cs="Times New Roman"/>
+              </w:rPr>
+              <w:t>Nathan</w:t>
+            </w:r>
           </w:p>
         </w:tc>
       </w:tr>
@@ -4727,7 +4711,6 @@
         </w:rPr>
       </w:pPr>
       <w:bookmarkStart w:id="7" w:name="_Toc47827737"/>
-      <w:proofErr w:type="spellStart"/>
       <w:r>
         <w:rPr>
           <w:rFonts w:ascii="Times New Roman" w:hAnsi="Times New Roman" w:cs="Times New Roman"/>
@@ -4735,7 +4718,6 @@
         <w:t>Zoodata</w:t>
       </w:r>
       <w:bookmarkEnd w:id="7"/>
-      <w:proofErr w:type="spellEnd"/>
     </w:p>
     <w:p>
       <w:pPr>
@@ -4744,7 +4726,6 @@
           <w:rFonts w:cs="Times New Roman"/>
         </w:rPr>
       </w:pPr>
-      <w:proofErr w:type="spellStart"/>
       <w:r>
         <w:rPr>
           <w:rFonts w:cs="Times New Roman"/>
@@ -4753,7 +4734,6 @@
         </w:rPr>
         <w:t>Zoodata</w:t>
       </w:r>
-      <w:proofErr w:type="spellEnd"/>
       <w:r>
         <w:rPr>
           <w:rFonts w:cs="Times New Roman"/>
@@ -4770,16 +4750,8 @@
         <w:rPr>
           <w:rFonts w:cs="Times New Roman"/>
         </w:rPr>
-        <w:t xml:space="preserve"> </w:t>
+        <w:t xml:space="preserve"> Zoodata</w:t>
       </w:r>
-      <w:proofErr w:type="spellStart"/>
-      <w:r>
-        <w:rPr>
-          <w:rFonts w:cs="Times New Roman"/>
-        </w:rPr>
-        <w:t>Zoodata</w:t>
-      </w:r>
-      <w:proofErr w:type="spellEnd"/>
       <w:r>
         <w:rPr>
           <w:rFonts w:cs="Times New Roman"/>
@@ -4908,32 +4880,18 @@
       </w:pPr>
       <w:bookmarkStart w:id="9" w:name="_Toc47827739"/>
       <w:r>
-        <w:lastRenderedPageBreak/>
         <w:t>Rationale</w:t>
       </w:r>
       <w:bookmarkEnd w:id="9"/>
     </w:p>
     <w:p>
       <w:r>
-        <w:t xml:space="preserve">[ More detail about the current Zookeeper </w:t>
+        <w:t>[ More detail about the current Zookeeper system ]</w:t>
       </w:r>
-      <w:proofErr w:type="gramStart"/>
-      <w:r>
-        <w:t>system ]</w:t>
-      </w:r>
-      <w:proofErr w:type="gramEnd"/>
     </w:p>
     <w:p>
       <w:r>
-        <w:t xml:space="preserve">[ Add a diagram of Zookeeper </w:t>
-      </w:r>
-      <w:proofErr w:type="gramStart"/>
-      <w:r>
-        <w:t>system ]</w:t>
-      </w:r>
-      <w:proofErr w:type="gramEnd"/>
-      <w:r>
-        <w:t xml:space="preserve"> </w:t>
+        <w:t xml:space="preserve">[ Add a diagram of Zookeeper system ] </w:t>
       </w:r>
     </w:p>
     <w:p/>
@@ -5111,8 +5069,6 @@
         <w:pStyle w:val="TNR-1"/>
       </w:pPr>
       <w:bookmarkStart w:id="10" w:name="_Toc48040743"/>
-      <w:bookmarkStart w:id="11" w:name="_GoBack"/>
-      <w:bookmarkEnd w:id="11"/>
       <w:r>
         <w:t>Aim of the project</w:t>
       </w:r>
@@ -5136,11 +5092,11 @@
           <w:tab w:val="left" w:pos="720"/>
         </w:tabs>
       </w:pPr>
-      <w:bookmarkStart w:id="12" w:name="_Toc48040744"/>
+      <w:bookmarkStart w:id="11" w:name="_Toc48040744"/>
       <w:r>
         <w:t>Objectives of the project</w:t>
       </w:r>
-      <w:bookmarkEnd w:id="12"/>
+      <w:bookmarkEnd w:id="11"/>
       <w:r>
         <w:t xml:space="preserve"> (Need to be improved)</w:t>
       </w:r>
@@ -5155,31 +5111,7 @@
         <w:ind w:left="284"/>
       </w:pPr>
       <w:r>
-        <w:t xml:space="preserve">- Develop a website application using C#, </w:t>
-      </w:r>
-      <w:proofErr w:type="spellStart"/>
-      <w:r>
-        <w:t>Blazor</w:t>
-      </w:r>
-      <w:proofErr w:type="spellEnd"/>
-      <w:r>
-        <w:t xml:space="preserve">, </w:t>
-      </w:r>
-      <w:proofErr w:type="spellStart"/>
-      <w:r>
-        <w:t>EntityFramework</w:t>
-      </w:r>
-      <w:proofErr w:type="spellEnd"/>
-      <w:r>
-        <w:t xml:space="preserve">, </w:t>
-      </w:r>
-      <w:proofErr w:type="spellStart"/>
-      <w:r>
-        <w:t>mySQL</w:t>
-      </w:r>
-      <w:proofErr w:type="spellEnd"/>
-      <w:r>
-        <w:t>; and to</w:t>
+        <w:t>- Develop a website application using C#, Blazor, EntityFramework, mySQL; and to</w:t>
       </w:r>
     </w:p>
     <w:p>
@@ -5197,11 +5129,11 @@
           <w:tab w:val="left" w:pos="720"/>
         </w:tabs>
       </w:pPr>
-      <w:bookmarkStart w:id="13" w:name="_Toc48040745"/>
+      <w:bookmarkStart w:id="12" w:name="_Toc48040745"/>
       <w:r>
         <w:t>Background of the study</w:t>
       </w:r>
-      <w:bookmarkEnd w:id="13"/>
+      <w:bookmarkEnd w:id="12"/>
       <w:r>
         <w:t xml:space="preserve"> (Still need to be paraphrased and cited)</w:t>
       </w:r>
@@ -5218,6 +5150,7 @@
     </w:p>
     <w:p>
       <w:r>
+        <w:lastRenderedPageBreak/>
         <w:t>Tracking time accurately, whether for regular employees, mobile workers or contractors, helps to reduce payroll costs. Employers have a more efficient system for each category of workers. They have a visual representation of what it takes to have a productive labour force.</w:t>
       </w:r>
     </w:p>
@@ -5229,12 +5162,11 @@
           <w:tab w:val="left" w:pos="720"/>
         </w:tabs>
       </w:pPr>
-      <w:bookmarkStart w:id="14" w:name="_Toc48040746"/>
+      <w:bookmarkStart w:id="13" w:name="_Toc48040746"/>
       <w:r>
-        <w:lastRenderedPageBreak/>
         <w:t>Review of literature</w:t>
       </w:r>
-      <w:bookmarkEnd w:id="14"/>
+      <w:bookmarkEnd w:id="13"/>
       <w:r>
         <w:t xml:space="preserve"> (Harry’s)</w:t>
       </w:r>
@@ -5251,11 +5183,11 @@
           <w:tab w:val="left" w:pos="720"/>
         </w:tabs>
       </w:pPr>
-      <w:bookmarkStart w:id="15" w:name="_Toc48040747"/>
+      <w:bookmarkStart w:id="14" w:name="_Toc48040747"/>
       <w:r>
         <w:t xml:space="preserve">Project </w:t>
       </w:r>
-      <w:bookmarkEnd w:id="15"/>
+      <w:bookmarkEnd w:id="14"/>
       <w:r>
         <w:t>schedule (Viet’s)</w:t>
       </w:r>
@@ -5273,15 +5205,7 @@
         </w:tabs>
       </w:pPr>
       <w:r>
-        <w:t>Proposed methodology (</w:t>
-      </w:r>
-      <w:proofErr w:type="spellStart"/>
-      <w:r>
-        <w:t>Phuc’s</w:t>
-      </w:r>
-      <w:proofErr w:type="spellEnd"/>
-      <w:r>
-        <w:t>)</w:t>
+        <w:t>Proposed methodology (Phuc’s)</w:t>
       </w:r>
     </w:p>
     <w:p>
@@ -5296,11 +5220,11 @@
           <w:tab w:val="left" w:pos="720"/>
         </w:tabs>
       </w:pPr>
-      <w:bookmarkStart w:id="16" w:name="_Toc48040748"/>
+      <w:bookmarkStart w:id="15" w:name="_Toc48040748"/>
       <w:r>
         <w:t>Expected outcomes</w:t>
       </w:r>
-      <w:bookmarkEnd w:id="16"/>
+      <w:bookmarkEnd w:id="15"/>
       <w:r>
         <w:t xml:space="preserve"> (Harry’s)</w:t>
       </w:r>
@@ -5325,7 +5249,7 @@
           <w:szCs w:val="32"/>
         </w:rPr>
       </w:pPr>
-      <w:bookmarkStart w:id="17" w:name="_Toc47827748"/>
+      <w:bookmarkStart w:id="16" w:name="_Toc47827748"/>
       <w:r>
         <w:br w:type="page"/>
       </w:r>
@@ -5338,7 +5262,7 @@
         <w:lastRenderedPageBreak/>
         <w:t>Skill and knowledge involved</w:t>
       </w:r>
-      <w:bookmarkEnd w:id="17"/>
+      <w:bookmarkEnd w:id="16"/>
     </w:p>
     <w:tbl>
       <w:tblPr>
@@ -5949,17 +5873,8 @@
                 <w:rFonts w:cs="Times New Roman"/>
                 <w:bCs/>
               </w:rPr>
-              <w:t xml:space="preserve">HTML, CSS and </w:t>
-            </w:r>
-            <w:proofErr w:type="spellStart"/>
-            <w:r>
-              <w:rPr>
-                <w:rFonts w:cs="Times New Roman"/>
-                <w:bCs/>
-              </w:rPr>
-              <w:t>Javascript</w:t>
-            </w:r>
-            <w:proofErr w:type="spellEnd"/>
+              <w:t>HTML, CSS and Javascript</w:t>
+            </w:r>
           </w:p>
           <w:p>
             <w:pPr>
@@ -6051,22 +5966,22 @@
       <w:pPr>
         <w:pStyle w:val="TNR-1"/>
       </w:pPr>
-      <w:bookmarkStart w:id="18" w:name="_Toc47827749"/>
+      <w:bookmarkStart w:id="17" w:name="_Toc47827749"/>
       <w:r>
         <w:lastRenderedPageBreak/>
         <w:t>Cost</w:t>
       </w:r>
-      <w:bookmarkEnd w:id="18"/>
+      <w:bookmarkEnd w:id="17"/>
     </w:p>
     <w:p>
       <w:pPr>
         <w:pStyle w:val="TNR-1"/>
       </w:pPr>
-      <w:bookmarkStart w:id="19" w:name="_Toc47827750"/>
+      <w:bookmarkStart w:id="18" w:name="_Toc47827750"/>
       <w:r>
         <w:t>Abbreviation</w:t>
       </w:r>
-      <w:bookmarkEnd w:id="19"/>
+      <w:bookmarkEnd w:id="18"/>
     </w:p>
     <w:tbl>
       <w:tblPr>
@@ -6287,15 +6202,7 @@
           </w:tcPr>
           <w:p>
             <w:r>
-              <w:t xml:space="preserve">Hypertext </w:t>
-            </w:r>
-            <w:proofErr w:type="spellStart"/>
-            <w:r>
-              <w:t>Markup</w:t>
-            </w:r>
-            <w:proofErr w:type="spellEnd"/>
-            <w:r>
-              <w:t xml:space="preserve"> Language</w:t>
+              <w:t>Hypertext Markup Language</w:t>
             </w:r>
           </w:p>
         </w:tc>
@@ -6353,11 +6260,9 @@
             <w:vAlign w:val="center"/>
           </w:tcPr>
           <w:p>
-            <w:proofErr w:type="spellStart"/>
             <w:r>
               <w:t>Javascript</w:t>
             </w:r>
-            <w:proofErr w:type="spellEnd"/>
           </w:p>
         </w:tc>
         <w:tc>
@@ -6486,11 +6391,11 @@
       <w:pPr>
         <w:pStyle w:val="TNR-1"/>
       </w:pPr>
-      <w:bookmarkStart w:id="20" w:name="_Toc47827751"/>
+      <w:bookmarkStart w:id="19" w:name="_Toc47827751"/>
       <w:r>
         <w:t>References</w:t>
       </w:r>
-      <w:bookmarkEnd w:id="20"/>
+      <w:bookmarkEnd w:id="19"/>
     </w:p>
     <w:p>
       <w:pPr>
@@ -6538,7 +6443,7 @@
 </file>
 
 <file path=word/endnotes.xml><?xml version="1.0" encoding="utf-8"?>
-<w:endnotes xmlns:wpc="http://schemas.microsoft.com/office/word/2010/wordprocessingCanvas" xmlns:cx="http://schemas.microsoft.com/office/drawing/2014/chartex" xmlns:cx1="http://schemas.microsoft.com/office/drawing/2015/9/8/chartex" xmlns:cx2="http://schemas.microsoft.com/office/drawing/2015/10/21/chartex" xmlns:cx3="http://schemas.microsoft.com/office/drawing/2016/5/9/chartex" xmlns:cx4="http://schemas.microsoft.com/office/drawing/2016/5/10/chartex" xmlns:cx5="http://schemas.microsoft.com/office/drawing/2016/5/11/chartex" xmlns:cx6="http://schemas.microsoft.com/office/drawing/2016/5/12/chartex" xmlns:cx7="http://schemas.microsoft.com/office/drawing/2016/5/13/chartex" xmlns:cx8="http://schemas.microsoft.com/office/drawing/2016/5/14/chartex" xmlns:mc="http://schemas.openxmlformats.org/markup-compatibility/2006" xmlns:aink="http://schemas.microsoft.com/office/drawing/2016/ink" xmlns:am3d="http://schemas.microsoft.com/office/drawing/2017/model3d" xmlns:o="urn:schemas-microsoft-com:office:office" xmlns:r="http://schemas.openxmlformats.org/officeDocument/2006/relationships" xmlns:m="http://schemas.openxmlformats.org/officeDocument/2006/math" xmlns:v="urn:schemas-microsoft-com:vml" xmlns:wp14="http://schemas.microsoft.com/office/word/2010/wordprocessingDrawing" xmlns:wp="http://schemas.openxmlformats.org/drawingml/2006/wordprocessingDrawing" xmlns:w10="urn:schemas-microsoft-com:office:word" xmlns:w="http://schemas.openxmlformats.org/wordprocessingml/2006/main" xmlns:w14="http://schemas.microsoft.com/office/word/2010/wordml" xmlns:w15="http://schemas.microsoft.com/office/word/2012/wordml" xmlns:w16cid="http://schemas.microsoft.com/office/word/2016/wordml/cid" xmlns:w16se="http://schemas.microsoft.com/office/word/2015/wordml/symex" xmlns:wpg="http://schemas.microsoft.com/office/word/2010/wordprocessingGroup" xmlns:wpi="http://schemas.microsoft.com/office/word/2010/wordprocessingInk" xmlns:wne="http://schemas.microsoft.com/office/word/2006/wordml" xmlns:wps="http://schemas.microsoft.com/office/word/2010/wordprocessingShape" mc:Ignorable="w14 w15 w16se w16cid wp14">
+<w:endnotes xmlns:wpc="http://schemas.microsoft.com/office/word/2010/wordprocessingCanvas" xmlns:cx="http://schemas.microsoft.com/office/drawing/2014/chartex" xmlns:cx1="http://schemas.microsoft.com/office/drawing/2015/9/8/chartex" xmlns:cx2="http://schemas.microsoft.com/office/drawing/2015/10/21/chartex" xmlns:cx3="http://schemas.microsoft.com/office/drawing/2016/5/9/chartex" xmlns:cx4="http://schemas.microsoft.com/office/drawing/2016/5/10/chartex" xmlns:cx5="http://schemas.microsoft.com/office/drawing/2016/5/11/chartex" xmlns:cx6="http://schemas.microsoft.com/office/drawing/2016/5/12/chartex" xmlns:cx7="http://schemas.microsoft.com/office/drawing/2016/5/13/chartex" xmlns:cx8="http://schemas.microsoft.com/office/drawing/2016/5/14/chartex" xmlns:mc="http://schemas.openxmlformats.org/markup-compatibility/2006" xmlns:aink="http://schemas.microsoft.com/office/drawing/2016/ink" xmlns:am3d="http://schemas.microsoft.com/office/drawing/2017/model3d" xmlns:o="urn:schemas-microsoft-com:office:office" xmlns:r="http://schemas.openxmlformats.org/officeDocument/2006/relationships" xmlns:m="http://schemas.openxmlformats.org/officeDocument/2006/math" xmlns:v="urn:schemas-microsoft-com:vml" xmlns:wp14="http://schemas.microsoft.com/office/word/2010/wordprocessingDrawing" xmlns:wp="http://schemas.openxmlformats.org/drawingml/2006/wordprocessingDrawing" xmlns:w10="urn:schemas-microsoft-com:office:word" xmlns:w="http://schemas.openxmlformats.org/wordprocessingml/2006/main" xmlns:w14="http://schemas.microsoft.com/office/word/2010/wordml" xmlns:w15="http://schemas.microsoft.com/office/word/2012/wordml" xmlns:w16cex="http://schemas.microsoft.com/office/word/2018/wordml/cex" xmlns:w16cid="http://schemas.microsoft.com/office/word/2016/wordml/cid" xmlns:w16="http://schemas.microsoft.com/office/word/2018/wordml" xmlns:w16se="http://schemas.microsoft.com/office/word/2015/wordml/symex" xmlns:wpg="http://schemas.microsoft.com/office/word/2010/wordprocessingGroup" xmlns:wpi="http://schemas.microsoft.com/office/word/2010/wordprocessingInk" xmlns:wne="http://schemas.microsoft.com/office/word/2006/wordml" xmlns:wps="http://schemas.microsoft.com/office/word/2010/wordprocessingShape" mc:Ignorable="w14 w15 w16se w16cid w16 w16cex wp14">
   <w:endnote w:type="separator" w:id="-1">
     <w:p>
       <w:pPr>
@@ -6563,7 +6468,7 @@
 </file>
 
 <file path=word/footer1.xml><?xml version="1.0" encoding="utf-8"?>
-<w:ftr xmlns:wpc="http://schemas.microsoft.com/office/word/2010/wordprocessingCanvas" xmlns:cx="http://schemas.microsoft.com/office/drawing/2014/chartex" xmlns:cx1="http://schemas.microsoft.com/office/drawing/2015/9/8/chartex" xmlns:cx2="http://schemas.microsoft.com/office/drawing/2015/10/21/chartex" xmlns:cx3="http://schemas.microsoft.com/office/drawing/2016/5/9/chartex" xmlns:cx4="http://schemas.microsoft.com/office/drawing/2016/5/10/chartex" xmlns:cx5="http://schemas.microsoft.com/office/drawing/2016/5/11/chartex" xmlns:cx6="http://schemas.microsoft.com/office/drawing/2016/5/12/chartex" xmlns:cx7="http://schemas.microsoft.com/office/drawing/2016/5/13/chartex" xmlns:cx8="http://schemas.microsoft.com/office/drawing/2016/5/14/chartex" xmlns:mc="http://schemas.openxmlformats.org/markup-compatibility/2006" xmlns:aink="http://schemas.microsoft.com/office/drawing/2016/ink" xmlns:am3d="http://schemas.microsoft.com/office/drawing/2017/model3d" xmlns:o="urn:schemas-microsoft-com:office:office" xmlns:r="http://schemas.openxmlformats.org/officeDocument/2006/relationships" xmlns:m="http://schemas.openxmlformats.org/officeDocument/2006/math" xmlns:v="urn:schemas-microsoft-com:vml" xmlns:wp14="http://schemas.microsoft.com/office/word/2010/wordprocessingDrawing" xmlns:wp="http://schemas.openxmlformats.org/drawingml/2006/wordprocessingDrawing" xmlns:w10="urn:schemas-microsoft-com:office:word" xmlns:w="http://schemas.openxmlformats.org/wordprocessingml/2006/main" xmlns:w14="http://schemas.microsoft.com/office/word/2010/wordml" xmlns:w15="http://schemas.microsoft.com/office/word/2012/wordml" xmlns:w16cid="http://schemas.microsoft.com/office/word/2016/wordml/cid" xmlns:w16se="http://schemas.microsoft.com/office/word/2015/wordml/symex" xmlns:wpg="http://schemas.microsoft.com/office/word/2010/wordprocessingGroup" xmlns:wpi="http://schemas.microsoft.com/office/word/2010/wordprocessingInk" xmlns:wne="http://schemas.microsoft.com/office/word/2006/wordml" xmlns:wps="http://schemas.microsoft.com/office/word/2010/wordprocessingShape" mc:Ignorable="w14 w15 w16se w16cid wp14">
+<w:ftr xmlns:wpc="http://schemas.microsoft.com/office/word/2010/wordprocessingCanvas" xmlns:cx="http://schemas.microsoft.com/office/drawing/2014/chartex" xmlns:cx1="http://schemas.microsoft.com/office/drawing/2015/9/8/chartex" xmlns:cx2="http://schemas.microsoft.com/office/drawing/2015/10/21/chartex" xmlns:cx3="http://schemas.microsoft.com/office/drawing/2016/5/9/chartex" xmlns:cx4="http://schemas.microsoft.com/office/drawing/2016/5/10/chartex" xmlns:cx5="http://schemas.microsoft.com/office/drawing/2016/5/11/chartex" xmlns:cx6="http://schemas.microsoft.com/office/drawing/2016/5/12/chartex" xmlns:cx7="http://schemas.microsoft.com/office/drawing/2016/5/13/chartex" xmlns:cx8="http://schemas.microsoft.com/office/drawing/2016/5/14/chartex" xmlns:mc="http://schemas.openxmlformats.org/markup-compatibility/2006" xmlns:aink="http://schemas.microsoft.com/office/drawing/2016/ink" xmlns:am3d="http://schemas.microsoft.com/office/drawing/2017/model3d" xmlns:o="urn:schemas-microsoft-com:office:office" xmlns:r="http://schemas.openxmlformats.org/officeDocument/2006/relationships" xmlns:m="http://schemas.openxmlformats.org/officeDocument/2006/math" xmlns:v="urn:schemas-microsoft-com:vml" xmlns:wp14="http://schemas.microsoft.com/office/word/2010/wordprocessingDrawing" xmlns:wp="http://schemas.openxmlformats.org/drawingml/2006/wordprocessingDrawing" xmlns:w10="urn:schemas-microsoft-com:office:word" xmlns:w="http://schemas.openxmlformats.org/wordprocessingml/2006/main" xmlns:w14="http://schemas.microsoft.com/office/word/2010/wordml" xmlns:w15="http://schemas.microsoft.com/office/word/2012/wordml" xmlns:w16cex="http://schemas.microsoft.com/office/word/2018/wordml/cex" xmlns:w16cid="http://schemas.microsoft.com/office/word/2016/wordml/cid" xmlns:w16="http://schemas.microsoft.com/office/word/2018/wordml" xmlns:w16se="http://schemas.microsoft.com/office/word/2015/wordml/symex" xmlns:wpg="http://schemas.microsoft.com/office/word/2010/wordprocessingGroup" xmlns:wpi="http://schemas.microsoft.com/office/word/2010/wordprocessingInk" xmlns:wne="http://schemas.microsoft.com/office/word/2006/wordml" xmlns:wps="http://schemas.microsoft.com/office/word/2010/wordprocessingShape" mc:Ignorable="w14 w15 w16se w16cid w16 w16cex wp14">
   <w:tbl>
     <w:tblPr>
       <w:tblW w:w="5000" w:type="pct"/>
@@ -6754,7 +6659,7 @@
 </file>
 
 <file path=word/footnotes.xml><?xml version="1.0" encoding="utf-8"?>
-<w:footnotes xmlns:wpc="http://schemas.microsoft.com/office/word/2010/wordprocessingCanvas" xmlns:cx="http://schemas.microsoft.com/office/drawing/2014/chartex" xmlns:cx1="http://schemas.microsoft.com/office/drawing/2015/9/8/chartex" xmlns:cx2="http://schemas.microsoft.com/office/drawing/2015/10/21/chartex" xmlns:cx3="http://schemas.microsoft.com/office/drawing/2016/5/9/chartex" xmlns:cx4="http://schemas.microsoft.com/office/drawing/2016/5/10/chartex" xmlns:cx5="http://schemas.microsoft.com/office/drawing/2016/5/11/chartex" xmlns:cx6="http://schemas.microsoft.com/office/drawing/2016/5/12/chartex" xmlns:cx7="http://schemas.microsoft.com/office/drawing/2016/5/13/chartex" xmlns:cx8="http://schemas.microsoft.com/office/drawing/2016/5/14/chartex" xmlns:mc="http://schemas.openxmlformats.org/markup-compatibility/2006" xmlns:aink="http://schemas.microsoft.com/office/drawing/2016/ink" xmlns:am3d="http://schemas.microsoft.com/office/drawing/2017/model3d" xmlns:o="urn:schemas-microsoft-com:office:office" xmlns:r="http://schemas.openxmlformats.org/officeDocument/2006/relationships" xmlns:m="http://schemas.openxmlformats.org/officeDocument/2006/math" xmlns:v="urn:schemas-microsoft-com:vml" xmlns:wp14="http://schemas.microsoft.com/office/word/2010/wordprocessingDrawing" xmlns:wp="http://schemas.openxmlformats.org/drawingml/2006/wordprocessingDrawing" xmlns:w10="urn:schemas-microsoft-com:office:word" xmlns:w="http://schemas.openxmlformats.org/wordprocessingml/2006/main" xmlns:w14="http://schemas.microsoft.com/office/word/2010/wordml" xmlns:w15="http://schemas.microsoft.com/office/word/2012/wordml" xmlns:w16cid="http://schemas.microsoft.com/office/word/2016/wordml/cid" xmlns:w16se="http://schemas.microsoft.com/office/word/2015/wordml/symex" xmlns:wpg="http://schemas.microsoft.com/office/word/2010/wordprocessingGroup" xmlns:wpi="http://schemas.microsoft.com/office/word/2010/wordprocessingInk" xmlns:wne="http://schemas.microsoft.com/office/word/2006/wordml" xmlns:wps="http://schemas.microsoft.com/office/word/2010/wordprocessingShape" mc:Ignorable="w14 w15 w16se w16cid wp14">
+<w:footnotes xmlns:wpc="http://schemas.microsoft.com/office/word/2010/wordprocessingCanvas" xmlns:cx="http://schemas.microsoft.com/office/drawing/2014/chartex" xmlns:cx1="http://schemas.microsoft.com/office/drawing/2015/9/8/chartex" xmlns:cx2="http://schemas.microsoft.com/office/drawing/2015/10/21/chartex" xmlns:cx3="http://schemas.microsoft.com/office/drawing/2016/5/9/chartex" xmlns:cx4="http://schemas.microsoft.com/office/drawing/2016/5/10/chartex" xmlns:cx5="http://schemas.microsoft.com/office/drawing/2016/5/11/chartex" xmlns:cx6="http://schemas.microsoft.com/office/drawing/2016/5/12/chartex" xmlns:cx7="http://schemas.microsoft.com/office/drawing/2016/5/13/chartex" xmlns:cx8="http://schemas.microsoft.com/office/drawing/2016/5/14/chartex" xmlns:mc="http://schemas.openxmlformats.org/markup-compatibility/2006" xmlns:aink="http://schemas.microsoft.com/office/drawing/2016/ink" xmlns:am3d="http://schemas.microsoft.com/office/drawing/2017/model3d" xmlns:o="urn:schemas-microsoft-com:office:office" xmlns:r="http://schemas.openxmlformats.org/officeDocument/2006/relationships" xmlns:m="http://schemas.openxmlformats.org/officeDocument/2006/math" xmlns:v="urn:schemas-microsoft-com:vml" xmlns:wp14="http://schemas.microsoft.com/office/word/2010/wordprocessingDrawing" xmlns:wp="http://schemas.openxmlformats.org/drawingml/2006/wordprocessingDrawing" xmlns:w10="urn:schemas-microsoft-com:office:word" xmlns:w="http://schemas.openxmlformats.org/wordprocessingml/2006/main" xmlns:w14="http://schemas.microsoft.com/office/word/2010/wordml" xmlns:w15="http://schemas.microsoft.com/office/word/2012/wordml" xmlns:w16cex="http://schemas.microsoft.com/office/word/2018/wordml/cex" xmlns:w16cid="http://schemas.microsoft.com/office/word/2016/wordml/cid" xmlns:w16="http://schemas.microsoft.com/office/word/2018/wordml" xmlns:w16se="http://schemas.microsoft.com/office/word/2015/wordml/symex" xmlns:wpg="http://schemas.microsoft.com/office/word/2010/wordprocessingGroup" xmlns:wpi="http://schemas.microsoft.com/office/word/2010/wordprocessingInk" xmlns:wne="http://schemas.microsoft.com/office/word/2006/wordml" xmlns:wps="http://schemas.microsoft.com/office/word/2010/wordprocessingShape" mc:Ignorable="w14 w15 w16se w16cid w16 w16cex wp14">
   <w:footnote w:type="separator" w:id="-1">
     <w:p>
       <w:pPr>
@@ -6779,7 +6684,7 @@
 </file>
 
 <file path=word/header1.xml><?xml version="1.0" encoding="utf-8"?>
-<w:hdr xmlns:wpc="http://schemas.microsoft.com/office/word/2010/wordprocessingCanvas" xmlns:cx="http://schemas.microsoft.com/office/drawing/2014/chartex" xmlns:cx1="http://schemas.microsoft.com/office/drawing/2015/9/8/chartex" xmlns:cx2="http://schemas.microsoft.com/office/drawing/2015/10/21/chartex" xmlns:cx3="http://schemas.microsoft.com/office/drawing/2016/5/9/chartex" xmlns:cx4="http://schemas.microsoft.com/office/drawing/2016/5/10/chartex" xmlns:cx5="http://schemas.microsoft.com/office/drawing/2016/5/11/chartex" xmlns:cx6="http://schemas.microsoft.com/office/drawing/2016/5/12/chartex" xmlns:cx7="http://schemas.microsoft.com/office/drawing/2016/5/13/chartex" xmlns:cx8="http://schemas.microsoft.com/office/drawing/2016/5/14/chartex" xmlns:mc="http://schemas.openxmlformats.org/markup-compatibility/2006" xmlns:aink="http://schemas.microsoft.com/office/drawing/2016/ink" xmlns:am3d="http://schemas.microsoft.com/office/drawing/2017/model3d" xmlns:o="urn:schemas-microsoft-com:office:office" xmlns:r="http://schemas.openxmlformats.org/officeDocument/2006/relationships" xmlns:m="http://schemas.openxmlformats.org/officeDocument/2006/math" xmlns:v="urn:schemas-microsoft-com:vml" xmlns:wp14="http://schemas.microsoft.com/office/word/2010/wordprocessingDrawing" xmlns:wp="http://schemas.openxmlformats.org/drawingml/2006/wordprocessingDrawing" xmlns:w10="urn:schemas-microsoft-com:office:word" xmlns:w="http://schemas.openxmlformats.org/wordprocessingml/2006/main" xmlns:w14="http://schemas.microsoft.com/office/word/2010/wordml" xmlns:w15="http://schemas.microsoft.com/office/word/2012/wordml" xmlns:w16cid="http://schemas.microsoft.com/office/word/2016/wordml/cid" xmlns:w16se="http://schemas.microsoft.com/office/word/2015/wordml/symex" xmlns:wpg="http://schemas.microsoft.com/office/word/2010/wordprocessingGroup" xmlns:wpi="http://schemas.microsoft.com/office/word/2010/wordprocessingInk" xmlns:wne="http://schemas.microsoft.com/office/word/2006/wordml" xmlns:wps="http://schemas.microsoft.com/office/word/2010/wordprocessingShape" mc:Ignorable="w14 w15 w16se w16cid wp14">
+<w:hdr xmlns:wpc="http://schemas.microsoft.com/office/word/2010/wordprocessingCanvas" xmlns:cx="http://schemas.microsoft.com/office/drawing/2014/chartex" xmlns:cx1="http://schemas.microsoft.com/office/drawing/2015/9/8/chartex" xmlns:cx2="http://schemas.microsoft.com/office/drawing/2015/10/21/chartex" xmlns:cx3="http://schemas.microsoft.com/office/drawing/2016/5/9/chartex" xmlns:cx4="http://schemas.microsoft.com/office/drawing/2016/5/10/chartex" xmlns:cx5="http://schemas.microsoft.com/office/drawing/2016/5/11/chartex" xmlns:cx6="http://schemas.microsoft.com/office/drawing/2016/5/12/chartex" xmlns:cx7="http://schemas.microsoft.com/office/drawing/2016/5/13/chartex" xmlns:cx8="http://schemas.microsoft.com/office/drawing/2016/5/14/chartex" xmlns:mc="http://schemas.openxmlformats.org/markup-compatibility/2006" xmlns:aink="http://schemas.microsoft.com/office/drawing/2016/ink" xmlns:am3d="http://schemas.microsoft.com/office/drawing/2017/model3d" xmlns:o="urn:schemas-microsoft-com:office:office" xmlns:r="http://schemas.openxmlformats.org/officeDocument/2006/relationships" xmlns:m="http://schemas.openxmlformats.org/officeDocument/2006/math" xmlns:v="urn:schemas-microsoft-com:vml" xmlns:wp14="http://schemas.microsoft.com/office/word/2010/wordprocessingDrawing" xmlns:wp="http://schemas.openxmlformats.org/drawingml/2006/wordprocessingDrawing" xmlns:w10="urn:schemas-microsoft-com:office:word" xmlns:w="http://schemas.openxmlformats.org/wordprocessingml/2006/main" xmlns:w14="http://schemas.microsoft.com/office/word/2010/wordml" xmlns:w15="http://schemas.microsoft.com/office/word/2012/wordml" xmlns:w16cex="http://schemas.microsoft.com/office/word/2018/wordml/cex" xmlns:w16cid="http://schemas.microsoft.com/office/word/2016/wordml/cid" xmlns:w16="http://schemas.microsoft.com/office/word/2018/wordml" xmlns:w16se="http://schemas.microsoft.com/office/word/2015/wordml/symex" xmlns:wpg="http://schemas.microsoft.com/office/word/2010/wordprocessingGroup" xmlns:wpi="http://schemas.microsoft.com/office/word/2010/wordprocessingInk" xmlns:wne="http://schemas.microsoft.com/office/word/2006/wordml" xmlns:wps="http://schemas.microsoft.com/office/word/2010/wordprocessingShape" mc:Ignorable="w14 w15 w16se w16cid w16 w16cex wp14">
   <w:p>
     <w:pPr>
       <w:pStyle w:val="Header"/>
@@ -6935,7 +6840,7 @@
 </file>
 
 <file path=word/numbering.xml><?xml version="1.0" encoding="utf-8"?>
-<w:numbering xmlns:wpc="http://schemas.microsoft.com/office/word/2010/wordprocessingCanvas" xmlns:cx="http://schemas.microsoft.com/office/drawing/2014/chartex" xmlns:cx1="http://schemas.microsoft.com/office/drawing/2015/9/8/chartex" xmlns:cx2="http://schemas.microsoft.com/office/drawing/2015/10/21/chartex" xmlns:cx3="http://schemas.microsoft.com/office/drawing/2016/5/9/chartex" xmlns:cx4="http://schemas.microsoft.com/office/drawing/2016/5/10/chartex" xmlns:cx5="http://schemas.microsoft.com/office/drawing/2016/5/11/chartex" xmlns:cx6="http://schemas.microsoft.com/office/drawing/2016/5/12/chartex" xmlns:cx7="http://schemas.microsoft.com/office/drawing/2016/5/13/chartex" xmlns:cx8="http://schemas.microsoft.com/office/drawing/2016/5/14/chartex" xmlns:mc="http://schemas.openxmlformats.org/markup-compatibility/2006" xmlns:aink="http://schemas.microsoft.com/office/drawing/2016/ink" xmlns:am3d="http://schemas.microsoft.com/office/drawing/2017/model3d" xmlns:o="urn:schemas-microsoft-com:office:office" xmlns:r="http://schemas.openxmlformats.org/officeDocument/2006/relationships" xmlns:m="http://schemas.openxmlformats.org/officeDocument/2006/math" xmlns:v="urn:schemas-microsoft-com:vml" xmlns:wp14="http://schemas.microsoft.com/office/word/2010/wordprocessingDrawing" xmlns:wp="http://schemas.openxmlformats.org/drawingml/2006/wordprocessingDrawing" xmlns:w10="urn:schemas-microsoft-com:office:word" xmlns:w="http://schemas.openxmlformats.org/wordprocessingml/2006/main" xmlns:w14="http://schemas.microsoft.com/office/word/2010/wordml" xmlns:w15="http://schemas.microsoft.com/office/word/2012/wordml" xmlns:w16cid="http://schemas.microsoft.com/office/word/2016/wordml/cid" xmlns:w16se="http://schemas.microsoft.com/office/word/2015/wordml/symex" xmlns:wpg="http://schemas.microsoft.com/office/word/2010/wordprocessingGroup" xmlns:wpi="http://schemas.microsoft.com/office/word/2010/wordprocessingInk" xmlns:wne="http://schemas.microsoft.com/office/word/2006/wordml" xmlns:wps="http://schemas.microsoft.com/office/word/2010/wordprocessingShape" mc:Ignorable="w14 w15 w16se w16cid wp14">
+<w:numbering xmlns:wpc="http://schemas.microsoft.com/office/word/2010/wordprocessingCanvas" xmlns:cx="http://schemas.microsoft.com/office/drawing/2014/chartex" xmlns:cx1="http://schemas.microsoft.com/office/drawing/2015/9/8/chartex" xmlns:cx2="http://schemas.microsoft.com/office/drawing/2015/10/21/chartex" xmlns:cx3="http://schemas.microsoft.com/office/drawing/2016/5/9/chartex" xmlns:cx4="http://schemas.microsoft.com/office/drawing/2016/5/10/chartex" xmlns:cx5="http://schemas.microsoft.com/office/drawing/2016/5/11/chartex" xmlns:cx6="http://schemas.microsoft.com/office/drawing/2016/5/12/chartex" xmlns:cx7="http://schemas.microsoft.com/office/drawing/2016/5/13/chartex" xmlns:cx8="http://schemas.microsoft.com/office/drawing/2016/5/14/chartex" xmlns:mc="http://schemas.openxmlformats.org/markup-compatibility/2006" xmlns:aink="http://schemas.microsoft.com/office/drawing/2016/ink" xmlns:am3d="http://schemas.microsoft.com/office/drawing/2017/model3d" xmlns:o="urn:schemas-microsoft-com:office:office" xmlns:r="http://schemas.openxmlformats.org/officeDocument/2006/relationships" xmlns:m="http://schemas.openxmlformats.org/officeDocument/2006/math" xmlns:v="urn:schemas-microsoft-com:vml" xmlns:wp14="http://schemas.microsoft.com/office/word/2010/wordprocessingDrawing" xmlns:wp="http://schemas.openxmlformats.org/drawingml/2006/wordprocessingDrawing" xmlns:w10="urn:schemas-microsoft-com:office:word" xmlns:w="http://schemas.openxmlformats.org/wordprocessingml/2006/main" xmlns:w14="http://schemas.microsoft.com/office/word/2010/wordml" xmlns:w15="http://schemas.microsoft.com/office/word/2012/wordml" xmlns:w16cex="http://schemas.microsoft.com/office/word/2018/wordml/cex" xmlns:w16cid="http://schemas.microsoft.com/office/word/2016/wordml/cid" xmlns:w16="http://schemas.microsoft.com/office/word/2018/wordml" xmlns:w16se="http://schemas.microsoft.com/office/word/2015/wordml/symex" xmlns:wpg="http://schemas.microsoft.com/office/word/2010/wordprocessingGroup" xmlns:wpi="http://schemas.microsoft.com/office/word/2010/wordprocessingInk" xmlns:wne="http://schemas.microsoft.com/office/word/2006/wordml" xmlns:wps="http://schemas.microsoft.com/office/word/2010/wordprocessingShape" mc:Ignorable="w14 w15 w16se w16cid w16 w16cex wp14">
   <w:abstractNum w:abstractNumId="0" w15:restartNumberingAfterBreak="0">
     <w:nsid w:val="0C0672A2"/>
     <w:multiLevelType w:val="hybridMultilevel"/>
@@ -9175,7 +9080,7 @@
 </file>
 
 <file path=word/styles.xml><?xml version="1.0" encoding="utf-8"?>
-<w:styles xmlns:mc="http://schemas.openxmlformats.org/markup-compatibility/2006" xmlns:r="http://schemas.openxmlformats.org/officeDocument/2006/relationships" xmlns:w="http://schemas.openxmlformats.org/wordprocessingml/2006/main" xmlns:w14="http://schemas.microsoft.com/office/word/2010/wordml" xmlns:w15="http://schemas.microsoft.com/office/word/2012/wordml" xmlns:w16cid="http://schemas.microsoft.com/office/word/2016/wordml/cid" xmlns:w16se="http://schemas.microsoft.com/office/word/2015/wordml/symex" mc:Ignorable="w14 w15 w16se w16cid">
+<w:styles xmlns:mc="http://schemas.openxmlformats.org/markup-compatibility/2006" xmlns:r="http://schemas.openxmlformats.org/officeDocument/2006/relationships" xmlns:w="http://schemas.openxmlformats.org/wordprocessingml/2006/main" xmlns:w14="http://schemas.microsoft.com/office/word/2010/wordml" xmlns:w15="http://schemas.microsoft.com/office/word/2012/wordml" xmlns:w16cex="http://schemas.microsoft.com/office/word/2018/wordml/cex" xmlns:w16cid="http://schemas.microsoft.com/office/word/2016/wordml/cid" xmlns:w16="http://schemas.microsoft.com/office/word/2018/wordml" xmlns:w16se="http://schemas.microsoft.com/office/word/2015/wordml/symex" mc:Ignorable="w14 w15 w16se w16cid w16 w16cex">
   <w:docDefaults>
     <w:rPrDefault>
       <w:rPr>
@@ -10086,7 +9991,7 @@
 </file>
 
 <file path=word/glossary/document.xml><?xml version="1.0" encoding="utf-8"?>
-<w:glossaryDocument xmlns:wpc="http://schemas.microsoft.com/office/word/2010/wordprocessingCanvas" xmlns:cx="http://schemas.microsoft.com/office/drawing/2014/chartex" xmlns:cx1="http://schemas.microsoft.com/office/drawing/2015/9/8/chartex" xmlns:cx2="http://schemas.microsoft.com/office/drawing/2015/10/21/chartex" xmlns:cx3="http://schemas.microsoft.com/office/drawing/2016/5/9/chartex" xmlns:cx4="http://schemas.microsoft.com/office/drawing/2016/5/10/chartex" xmlns:cx5="http://schemas.microsoft.com/office/drawing/2016/5/11/chartex" xmlns:cx6="http://schemas.microsoft.com/office/drawing/2016/5/12/chartex" xmlns:cx7="http://schemas.microsoft.com/office/drawing/2016/5/13/chartex" xmlns:cx8="http://schemas.microsoft.com/office/drawing/2016/5/14/chartex" xmlns:mc="http://schemas.openxmlformats.org/markup-compatibility/2006" xmlns:aink="http://schemas.microsoft.com/office/drawing/2016/ink" xmlns:am3d="http://schemas.microsoft.com/office/drawing/2017/model3d" xmlns:o="urn:schemas-microsoft-com:office:office" xmlns:r="http://schemas.openxmlformats.org/officeDocument/2006/relationships" xmlns:m="http://schemas.openxmlformats.org/officeDocument/2006/math" xmlns:v="urn:schemas-microsoft-com:vml" xmlns:wp14="http://schemas.microsoft.com/office/word/2010/wordprocessingDrawing" xmlns:wp="http://schemas.openxmlformats.org/drawingml/2006/wordprocessingDrawing" xmlns:w10="urn:schemas-microsoft-com:office:word" xmlns:w="http://schemas.openxmlformats.org/wordprocessingml/2006/main" xmlns:w14="http://schemas.microsoft.com/office/word/2010/wordml" xmlns:w15="http://schemas.microsoft.com/office/word/2012/wordml" xmlns:w16cid="http://schemas.microsoft.com/office/word/2016/wordml/cid" xmlns:w16se="http://schemas.microsoft.com/office/word/2015/wordml/symex" xmlns:wpg="http://schemas.microsoft.com/office/word/2010/wordprocessingGroup" xmlns:wpi="http://schemas.microsoft.com/office/word/2010/wordprocessingInk" xmlns:wne="http://schemas.microsoft.com/office/word/2006/wordml" xmlns:wps="http://schemas.microsoft.com/office/word/2010/wordprocessingShape" mc:Ignorable="w14 w15 w16se w16cid wp14">
+<w:glossaryDocument xmlns:wpc="http://schemas.microsoft.com/office/word/2010/wordprocessingCanvas" xmlns:cx="http://schemas.microsoft.com/office/drawing/2014/chartex" xmlns:cx1="http://schemas.microsoft.com/office/drawing/2015/9/8/chartex" xmlns:cx2="http://schemas.microsoft.com/office/drawing/2015/10/21/chartex" xmlns:cx3="http://schemas.microsoft.com/office/drawing/2016/5/9/chartex" xmlns:cx4="http://schemas.microsoft.com/office/drawing/2016/5/10/chartex" xmlns:cx5="http://schemas.microsoft.com/office/drawing/2016/5/11/chartex" xmlns:cx6="http://schemas.microsoft.com/office/drawing/2016/5/12/chartex" xmlns:cx7="http://schemas.microsoft.com/office/drawing/2016/5/13/chartex" xmlns:cx8="http://schemas.microsoft.com/office/drawing/2016/5/14/chartex" xmlns:mc="http://schemas.openxmlformats.org/markup-compatibility/2006" xmlns:aink="http://schemas.microsoft.com/office/drawing/2016/ink" xmlns:am3d="http://schemas.microsoft.com/office/drawing/2017/model3d" xmlns:o="urn:schemas-microsoft-com:office:office" xmlns:r="http://schemas.openxmlformats.org/officeDocument/2006/relationships" xmlns:m="http://schemas.openxmlformats.org/officeDocument/2006/math" xmlns:v="urn:schemas-microsoft-com:vml" xmlns:wp14="http://schemas.microsoft.com/office/word/2010/wordprocessingDrawing" xmlns:wp="http://schemas.openxmlformats.org/drawingml/2006/wordprocessingDrawing" xmlns:w10="urn:schemas-microsoft-com:office:word" xmlns:w="http://schemas.openxmlformats.org/wordprocessingml/2006/main" xmlns:w14="http://schemas.microsoft.com/office/word/2010/wordml" xmlns:w15="http://schemas.microsoft.com/office/word/2012/wordml" xmlns:w16cex="http://schemas.microsoft.com/office/word/2018/wordml/cex" xmlns:w16cid="http://schemas.microsoft.com/office/word/2016/wordml/cid" xmlns:w16="http://schemas.microsoft.com/office/word/2018/wordml" xmlns:w16se="http://schemas.microsoft.com/office/word/2015/wordml/symex" xmlns:wpg="http://schemas.microsoft.com/office/word/2010/wordprocessingGroup" xmlns:wpi="http://schemas.microsoft.com/office/word/2010/wordprocessingInk" xmlns:wne="http://schemas.microsoft.com/office/word/2006/wordml" xmlns:wps="http://schemas.microsoft.com/office/word/2010/wordprocessingShape" mc:Ignorable="w14 w15 w16se w16cid w16 w16cex wp14">
   <w:docParts>
     <w:docPart>
       <w:docPartPr>
@@ -10122,7 +10027,7 @@
 </file>
 
 <file path=word/glossary/fontTable.xml><?xml version="1.0" encoding="utf-8"?>
-<w:fonts xmlns:mc="http://schemas.openxmlformats.org/markup-compatibility/2006" xmlns:r="http://schemas.openxmlformats.org/officeDocument/2006/relationships" xmlns:w="http://schemas.openxmlformats.org/wordprocessingml/2006/main" xmlns:w14="http://schemas.microsoft.com/office/word/2010/wordml" xmlns:w15="http://schemas.microsoft.com/office/word/2012/wordml" xmlns:w16cid="http://schemas.microsoft.com/office/word/2016/wordml/cid" xmlns:w16se="http://schemas.microsoft.com/office/word/2015/wordml/symex" mc:Ignorable="w14 w15 w16se w16cid">
+<w:fonts xmlns:mc="http://schemas.openxmlformats.org/markup-compatibility/2006" xmlns:r="http://schemas.openxmlformats.org/officeDocument/2006/relationships" xmlns:w="http://schemas.openxmlformats.org/wordprocessingml/2006/main" xmlns:w14="http://schemas.microsoft.com/office/word/2010/wordml" xmlns:w15="http://schemas.microsoft.com/office/word/2012/wordml" xmlns:w16cex="http://schemas.microsoft.com/office/word/2018/wordml/cex" xmlns:w16cid="http://schemas.microsoft.com/office/word/2016/wordml/cid" xmlns:w16="http://schemas.microsoft.com/office/word/2018/wordml" xmlns:w16se="http://schemas.microsoft.com/office/word/2015/wordml/symex" mc:Ignorable="w14 w15 w16se w16cid w16 w16cex">
   <w:font w:name="Times New Roman">
     <w:panose1 w:val="02020603050405020304"/>
     <w:charset w:val="00"/>
@@ -10191,7 +10096,7 @@
 </file>
 
 <file path=word/glossary/settings.xml><?xml version="1.0" encoding="utf-8"?>
-<w:settings xmlns:mc="http://schemas.openxmlformats.org/markup-compatibility/2006" xmlns:o="urn:schemas-microsoft-com:office:office" xmlns:r="http://schemas.openxmlformats.org/officeDocument/2006/relationships" xmlns:m="http://schemas.openxmlformats.org/officeDocument/2006/math" xmlns:v="urn:schemas-microsoft-com:vml" xmlns:w10="urn:schemas-microsoft-com:office:word" xmlns:w="http://schemas.openxmlformats.org/wordprocessingml/2006/main" xmlns:w14="http://schemas.microsoft.com/office/word/2010/wordml" xmlns:w15="http://schemas.microsoft.com/office/word/2012/wordml" xmlns:w16cid="http://schemas.microsoft.com/office/word/2016/wordml/cid" xmlns:w16se="http://schemas.microsoft.com/office/word/2015/wordml/symex" xmlns:sl="http://schemas.openxmlformats.org/schemaLibrary/2006/main" mc:Ignorable="w14 w15 w16se w16cid">
+<w:settings xmlns:mc="http://schemas.openxmlformats.org/markup-compatibility/2006" xmlns:o="urn:schemas-microsoft-com:office:office" xmlns:r="http://schemas.openxmlformats.org/officeDocument/2006/relationships" xmlns:m="http://schemas.openxmlformats.org/officeDocument/2006/math" xmlns:v="urn:schemas-microsoft-com:vml" xmlns:w10="urn:schemas-microsoft-com:office:word" xmlns:w="http://schemas.openxmlformats.org/wordprocessingml/2006/main" xmlns:w14="http://schemas.microsoft.com/office/word/2010/wordml" xmlns:w15="http://schemas.microsoft.com/office/word/2012/wordml" xmlns:w16cex="http://schemas.microsoft.com/office/word/2018/wordml/cex" xmlns:w16cid="http://schemas.microsoft.com/office/word/2016/wordml/cid" xmlns:w16="http://schemas.microsoft.com/office/word/2018/wordml" xmlns:w16se="http://schemas.microsoft.com/office/word/2015/wordml/symex" xmlns:sl="http://schemas.openxmlformats.org/schemaLibrary/2006/main" mc:Ignorable="w14 w15 w16se w16cid w16 w16cex">
   <w:view w:val="normal"/>
   <w:defaultTabStop w:val="720"/>
   <w:characterSpacingControl w:val="doNotCompress"/>
@@ -10207,6 +10112,7 @@
   <w:rsids>
     <w:rsidRoot w:val="003D191F"/>
     <w:rsid w:val="001041C4"/>
+    <w:rsid w:val="001B4CD3"/>
     <w:rsid w:val="00210E7A"/>
     <w:rsid w:val="002F673C"/>
     <w:rsid w:val="003D191F"/>
@@ -10243,7 +10149,7 @@
 </file>
 
 <file path=word/glossary/styles.xml><?xml version="1.0" encoding="utf-8"?>
-<w:styles xmlns:mc="http://schemas.openxmlformats.org/markup-compatibility/2006" xmlns:r="http://schemas.openxmlformats.org/officeDocument/2006/relationships" xmlns:w="http://schemas.openxmlformats.org/wordprocessingml/2006/main" xmlns:w14="http://schemas.microsoft.com/office/word/2010/wordml" xmlns:w15="http://schemas.microsoft.com/office/word/2012/wordml" xmlns:w16cid="http://schemas.microsoft.com/office/word/2016/wordml/cid" xmlns:w16se="http://schemas.microsoft.com/office/word/2015/wordml/symex" mc:Ignorable="w14 w15 w16se w16cid">
+<w:styles xmlns:mc="http://schemas.openxmlformats.org/markup-compatibility/2006" xmlns:r="http://schemas.openxmlformats.org/officeDocument/2006/relationships" xmlns:w="http://schemas.openxmlformats.org/wordprocessingml/2006/main" xmlns:w14="http://schemas.microsoft.com/office/word/2010/wordml" xmlns:w15="http://schemas.microsoft.com/office/word/2012/wordml" xmlns:w16cex="http://schemas.microsoft.com/office/word/2018/wordml/cex" xmlns:w16cid="http://schemas.microsoft.com/office/word/2016/wordml/cid" xmlns:w16="http://schemas.microsoft.com/office/word/2018/wordml" xmlns:w16se="http://schemas.microsoft.com/office/word/2015/wordml/symex" mc:Ignorable="w14 w15 w16se w16cid w16 w16cex">
   <w:docDefaults>
     <w:rPrDefault>
       <w:rPr>
@@ -10686,7 +10592,7 @@
 </file>
 
 <file path=word/glossary/webSettings.xml><?xml version="1.0" encoding="utf-8"?>
-<w:webSettings xmlns:mc="http://schemas.openxmlformats.org/markup-compatibility/2006" xmlns:r="http://schemas.openxmlformats.org/officeDocument/2006/relationships" xmlns:w="http://schemas.openxmlformats.org/wordprocessingml/2006/main" xmlns:w14="http://schemas.microsoft.com/office/word/2010/wordml" xmlns:w15="http://schemas.microsoft.com/office/word/2012/wordml" xmlns:w16cid="http://schemas.microsoft.com/office/word/2016/wordml/cid" xmlns:w16se="http://schemas.microsoft.com/office/word/2015/wordml/symex" mc:Ignorable="w14 w15 w16se w16cid">
+<w:webSettings xmlns:mc="http://schemas.openxmlformats.org/markup-compatibility/2006" xmlns:r="http://schemas.openxmlformats.org/officeDocument/2006/relationships" xmlns:w="http://schemas.openxmlformats.org/wordprocessingml/2006/main" xmlns:w14="http://schemas.microsoft.com/office/word/2010/wordml" xmlns:w15="http://schemas.microsoft.com/office/word/2012/wordml" xmlns:w16cex="http://schemas.microsoft.com/office/word/2018/wordml/cex" xmlns:w16cid="http://schemas.microsoft.com/office/word/2016/wordml/cid" xmlns:w16="http://schemas.microsoft.com/office/word/2018/wordml" xmlns:w16se="http://schemas.microsoft.com/office/word/2015/wordml/symex" mc:Ignorable="w14 w15 w16se w16cid w16 w16cex">
   <w:optimizeForBrowser/>
   <w:allowPNG/>
 </w:webSettings>

</xml_diff>